<commit_message>
adding the logical scheme
</commit_message>
<xml_diff>
--- a/Database_Scheme_Plan/ConceptualScheme.docx
+++ b/Database_Scheme_Plan/ConceptualScheme.docx
@@ -141,21 +141,7 @@
           <w:sz w:val="44"/>
           <w:szCs w:val="44"/>
         </w:rPr>
-        <w:t>“</w:t>
-      </w:r>
-      <w:r>
-        <w:rPr>
-          <w:sz w:val="44"/>
-          <w:szCs w:val="44"/>
-        </w:rPr>
-        <w:t>Single/Simple</w:t>
-      </w:r>
-      <w:r>
-        <w:rPr>
-          <w:sz w:val="44"/>
-          <w:szCs w:val="44"/>
-        </w:rPr>
-        <w:t>”</w:t>
+        <w:t>“Single/Simple”</w:t>
       </w:r>
     </w:p>
     <w:p>
@@ -226,21 +212,7 @@
           <w:sz w:val="44"/>
           <w:szCs w:val="44"/>
         </w:rPr>
-        <w:t>“</w:t>
-      </w:r>
-      <w:r>
-        <w:rPr>
-          <w:sz w:val="44"/>
-          <w:szCs w:val="44"/>
-        </w:rPr>
-        <w:t>Single/Simple</w:t>
-      </w:r>
-      <w:r>
-        <w:rPr>
-          <w:sz w:val="44"/>
-          <w:szCs w:val="44"/>
-        </w:rPr>
-        <w:t>”</w:t>
+        <w:t>“Single/Simple”</w:t>
       </w:r>
     </w:p>
     <w:p>
@@ -316,35 +288,7 @@
           <w:sz w:val="44"/>
           <w:szCs w:val="44"/>
         </w:rPr>
-        <w:t>“</w:t>
-      </w:r>
-      <w:r>
-        <w:rPr>
-          <w:sz w:val="44"/>
-          <w:szCs w:val="44"/>
-        </w:rPr>
-        <w:t xml:space="preserve">Key </w:t>
-      </w:r>
-      <w:r>
-        <w:rPr>
-          <w:sz w:val="44"/>
-          <w:szCs w:val="44"/>
-        </w:rPr>
-        <w:t>-</w:t>
-      </w:r>
-      <w:r>
-        <w:rPr>
-          <w:sz w:val="44"/>
-          <w:szCs w:val="44"/>
-        </w:rPr>
-        <w:t xml:space="preserve"> unique</w:t>
-      </w:r>
-      <w:r>
-        <w:rPr>
-          <w:sz w:val="44"/>
-          <w:szCs w:val="44"/>
-        </w:rPr>
-        <w:t>”</w:t>
+        <w:t>“Key - unique”</w:t>
       </w:r>
     </w:p>
     <w:p>
@@ -375,21 +319,7 @@
           <w:sz w:val="44"/>
           <w:szCs w:val="44"/>
         </w:rPr>
-        <w:t>“</w:t>
-      </w:r>
-      <w:r>
-        <w:rPr>
-          <w:sz w:val="44"/>
-          <w:szCs w:val="44"/>
-        </w:rPr>
-        <w:t>Single/Simple</w:t>
-      </w:r>
-      <w:r>
-        <w:rPr>
-          <w:sz w:val="44"/>
-          <w:szCs w:val="44"/>
-        </w:rPr>
-        <w:t xml:space="preserve"> - unique”</w:t>
+        <w:t>“Single/Simple - unique”</w:t>
       </w:r>
     </w:p>
     <w:p>
@@ -420,21 +350,7 @@
           <w:sz w:val="44"/>
           <w:szCs w:val="44"/>
         </w:rPr>
-        <w:t>“</w:t>
-      </w:r>
-      <w:r>
-        <w:rPr>
-          <w:sz w:val="44"/>
-          <w:szCs w:val="44"/>
-        </w:rPr>
-        <w:t>Single/Simple</w:t>
-      </w:r>
-      <w:r>
-        <w:rPr>
-          <w:sz w:val="44"/>
-          <w:szCs w:val="44"/>
-        </w:rPr>
-        <w:t>”</w:t>
+        <w:t>“Single/Simple”</w:t>
       </w:r>
     </w:p>
     <w:p>
@@ -886,14 +802,7 @@
           <w:sz w:val="44"/>
           <w:szCs w:val="44"/>
         </w:rPr>
-        <w:t>ng entity contains 3</w:t>
-      </w:r>
-      <w:r>
-        <w:rPr>
-          <w:sz w:val="44"/>
-          <w:szCs w:val="44"/>
-        </w:rPr>
-        <w:t xml:space="preserve"> attributes”</w:t>
+        <w:t>ng entity contains 3 attributes”</w:t>
       </w:r>
     </w:p>
     <w:p>
@@ -1098,14 +1007,7 @@
           <w:sz w:val="44"/>
           <w:szCs w:val="44"/>
         </w:rPr>
-        <w:t>ng entity contains 3</w:t>
-      </w:r>
-      <w:r>
-        <w:rPr>
-          <w:sz w:val="44"/>
-          <w:szCs w:val="44"/>
-        </w:rPr>
-        <w:t xml:space="preserve"> attributes”</w:t>
+        <w:t>ng entity contains 3 attributes”</w:t>
       </w:r>
     </w:p>
     <w:p>
@@ -1608,7 +1510,6 @@
       <w:pPr>
         <w:pStyle w:val="ListParagraph"/>
         <w:rPr>
-          <w:rFonts w:hint="cs"/>
           <w:sz w:val="48"/>
           <w:szCs w:val="48"/>
           <w:rtl/>
@@ -1751,21 +1652,7 @@
           <w:sz w:val="48"/>
           <w:szCs w:val="48"/>
         </w:rPr>
-        <w:t xml:space="preserve"> </w:t>
-      </w:r>
-      <w:r>
-        <w:rPr>
-          <w:sz w:val="48"/>
-          <w:szCs w:val="48"/>
-        </w:rPr>
-        <w:t>manage the</w:t>
-      </w:r>
-      <w:r>
-        <w:rPr>
-          <w:sz w:val="48"/>
-          <w:szCs w:val="48"/>
-        </w:rPr>
-        <w:t xml:space="preserve"> </w:t>
+        <w:t xml:space="preserve"> manage the </w:t>
       </w:r>
       <w:r>
         <w:rPr>
@@ -1983,7 +1870,6 @@
       <w:pPr>
         <w:pStyle w:val="ListParagraph"/>
         <w:rPr>
-          <w:rFonts w:hint="cs"/>
           <w:sz w:val="48"/>
           <w:szCs w:val="48"/>
           <w:rtl/>
@@ -2021,21 +1907,7 @@
           <w:sz w:val="48"/>
           <w:szCs w:val="48"/>
         </w:rPr>
-        <w:t xml:space="preserve"> be </w:t>
-      </w:r>
-      <w:r>
-        <w:rPr>
-          <w:sz w:val="48"/>
-          <w:szCs w:val="48"/>
-        </w:rPr>
-        <w:t>managed</w:t>
-      </w:r>
-      <w:r>
-        <w:rPr>
-          <w:sz w:val="48"/>
-          <w:szCs w:val="48"/>
-        </w:rPr>
-        <w:t>.</w:t>
+        <w:t xml:space="preserve"> be managed.</w:t>
       </w:r>
     </w:p>
     <w:p>
@@ -2139,21 +2011,7 @@
           <w:sz w:val="48"/>
           <w:szCs w:val="48"/>
         </w:rPr>
-        <w:t xml:space="preserve"> </w:t>
-      </w:r>
-      <w:r>
-        <w:rPr>
-          <w:sz w:val="48"/>
-          <w:szCs w:val="48"/>
-        </w:rPr>
-        <w:t>make a</w:t>
-      </w:r>
-      <w:r>
-        <w:rPr>
-          <w:sz w:val="48"/>
-          <w:szCs w:val="48"/>
-        </w:rPr>
-        <w:t xml:space="preserve"> </w:t>
+        <w:t xml:space="preserve"> make a </w:t>
       </w:r>
       <w:r>
         <w:rPr>
@@ -2292,14 +2150,7 @@
           <w:sz w:val="48"/>
           <w:szCs w:val="48"/>
         </w:rPr>
-        <w:t xml:space="preserve"> employees can </w:t>
-      </w:r>
-      <w:r>
-        <w:rPr>
-          <w:sz w:val="48"/>
-          <w:szCs w:val="48"/>
-        </w:rPr>
-        <w:t xml:space="preserve">make </w:t>
+        <w:t xml:space="preserve"> employees can make </w:t>
       </w:r>
       <w:r>
         <w:rPr>
@@ -2315,21 +2166,7 @@
           <w:sz w:val="48"/>
           <w:szCs w:val="48"/>
         </w:rPr>
-        <w:t>d</w:t>
-      </w:r>
-      <w:r>
-        <w:rPr>
-          <w:sz w:val="48"/>
-          <w:szCs w:val="48"/>
-        </w:rPr>
-        <w:t>iagnosis</w:t>
-      </w:r>
-      <w:r>
-        <w:rPr>
-          <w:sz w:val="48"/>
-          <w:szCs w:val="48"/>
-        </w:rPr>
-        <w:t>.</w:t>
+        <w:t>diagnosis.</w:t>
       </w:r>
     </w:p>
     <w:p>
@@ -2394,28 +2231,13 @@
           <w:sz w:val="48"/>
           <w:szCs w:val="48"/>
         </w:rPr>
-        <w:t xml:space="preserve"> </w:t>
-      </w:r>
-      <w:r>
-        <w:rPr>
-          <w:sz w:val="48"/>
-          <w:szCs w:val="48"/>
-        </w:rPr>
-        <w:t>make a diagnosis</w:t>
-      </w:r>
-      <w:r>
-        <w:rPr>
-          <w:sz w:val="48"/>
-          <w:szCs w:val="48"/>
-        </w:rPr>
-        <w:t>.</w:t>
-      </w:r>
-    </w:p>
-    <w:p>
-      <w:pPr>
-        <w:pStyle w:val="ListParagraph"/>
-        <w:rPr>
-          <w:rFonts w:hint="cs"/>
+        <w:t xml:space="preserve"> make a diagnosis.</w:t>
+      </w:r>
+    </w:p>
+    <w:p>
+      <w:pPr>
+        <w:pStyle w:val="ListParagraph"/>
+        <w:rPr>
           <w:sz w:val="48"/>
           <w:szCs w:val="48"/>
           <w:rtl/>
@@ -2428,20 +2250,7 @@
           <w:szCs w:val="48"/>
         </w:rPr>
         <w:tab/>
-      </w:r>
-      <w:r>
-        <w:rPr>
-          <w:sz w:val="48"/>
-          <w:szCs w:val="48"/>
-        </w:rPr>
-        <w:t>Diagnosis</w:t>
-      </w:r>
-      <w:r>
-        <w:rPr>
-          <w:sz w:val="48"/>
-          <w:szCs w:val="48"/>
-        </w:rPr>
-        <w:t xml:space="preserve"> </w:t>
+        <w:t xml:space="preserve">Diagnosis </w:t>
       </w:r>
       <w:r>
         <w:rPr>
@@ -2457,35 +2266,7 @@
           <w:sz w:val="48"/>
           <w:szCs w:val="48"/>
         </w:rPr>
-        <w:t xml:space="preserve">be </w:t>
-      </w:r>
-      <w:r>
-        <w:rPr>
-          <w:sz w:val="48"/>
-          <w:szCs w:val="48"/>
-        </w:rPr>
-        <w:t>done by an emplo</w:t>
-      </w:r>
-      <w:r>
-        <w:rPr>
-          <w:sz w:val="48"/>
-          <w:szCs w:val="48"/>
-        </w:rPr>
-        <w:t>y</w:t>
-      </w:r>
-      <w:r>
-        <w:rPr>
-          <w:sz w:val="48"/>
-          <w:szCs w:val="48"/>
-        </w:rPr>
-        <w:t>ee</w:t>
-      </w:r>
-      <w:r>
-        <w:rPr>
-          <w:sz w:val="48"/>
-          <w:szCs w:val="48"/>
-        </w:rPr>
-        <w:t>.</w:t>
+        <w:t>be done by an employee.</w:t>
       </w:r>
     </w:p>
     <w:p>
@@ -2773,14 +2554,7 @@
           <w:sz w:val="48"/>
           <w:szCs w:val="48"/>
         </w:rPr>
-        <w:t>employee</w:t>
-      </w:r>
-      <w:r>
-        <w:rPr>
-          <w:sz w:val="48"/>
-          <w:szCs w:val="48"/>
-        </w:rPr>
-        <w:t>s</w:t>
+        <w:t>employees</w:t>
       </w:r>
       <w:r>
         <w:rPr>
@@ -2914,14 +2688,7 @@
           <w:sz w:val="48"/>
           <w:szCs w:val="48"/>
         </w:rPr>
-        <w:t>Supervise</w:t>
-      </w:r>
-      <w:r>
-        <w:rPr>
-          <w:sz w:val="48"/>
-          <w:szCs w:val="48"/>
-        </w:rPr>
-        <w:t>d</w:t>
+        <w:t>Supervised</w:t>
       </w:r>
       <w:r>
         <w:rPr>
@@ -3297,7 +3064,6 @@
       <w:pPr>
         <w:pStyle w:val="ListParagraph"/>
         <w:rPr>
-          <w:rFonts w:hint="cs"/>
           <w:sz w:val="48"/>
           <w:szCs w:val="48"/>
           <w:rtl/>
@@ -3705,8 +3471,6 @@
         </w:rPr>
         <w:t>.</w:t>
       </w:r>
-      <w:bookmarkStart w:id="0" w:name="_GoBack"/>
-      <w:bookmarkEnd w:id="0"/>
     </w:p>
     <w:p>
       <w:pPr>
@@ -3736,7 +3500,6 @@
       <w:pPr>
         <w:pStyle w:val="ListParagraph"/>
         <w:rPr>
-          <w:rFonts w:hint="cs"/>
           <w:sz w:val="48"/>
           <w:szCs w:val="48"/>
           <w:rtl/>
@@ -3841,6 +3604,587 @@
             </a:graphic>
           </wp:inline>
         </w:drawing>
+      </w:r>
+    </w:p>
+    <w:p/>
+    <w:p>
+      <w:pPr>
+        <w:jc w:val="center"/>
+        <w:rPr>
+          <w:b/>
+          <w:bCs/>
+          <w:sz w:val="72"/>
+          <w:szCs w:val="72"/>
+        </w:rPr>
+      </w:pPr>
+      <w:r>
+        <w:rPr>
+          <w:b/>
+          <w:bCs/>
+          <w:sz w:val="72"/>
+          <w:szCs w:val="72"/>
+        </w:rPr>
+        <w:t>Logical Scheme</w:t>
+      </w:r>
+    </w:p>
+    <w:p/>
+    <w:p>
+      <w:pPr>
+        <w:rPr>
+          <w:sz w:val="36"/>
+          <w:szCs w:val="36"/>
+        </w:rPr>
+      </w:pPr>
+      <w:r>
+        <w:rPr>
+          <w:b/>
+          <w:bCs/>
+          <w:sz w:val="36"/>
+          <w:szCs w:val="36"/>
+        </w:rPr>
+        <w:t>Employee</w:t>
+      </w:r>
+      <w:r>
+        <w:rPr>
+          <w:sz w:val="36"/>
+          <w:szCs w:val="36"/>
+        </w:rPr>
+        <w:t xml:space="preserve"> </w:t>
+      </w:r>
+      <w:r>
+        <w:rPr>
+          <w:rFonts w:ascii="Corbel" w:hAnsi="Corbel"/>
+          <w:sz w:val="36"/>
+          <w:szCs w:val="36"/>
+        </w:rPr>
+        <w:t>(</w:t>
+      </w:r>
+      <w:r>
+        <w:rPr>
+          <w:rFonts w:ascii="Corbel" w:hAnsi="Corbel"/>
+          <w:color w:val="FF0000"/>
+          <w:sz w:val="36"/>
+          <w:szCs w:val="36"/>
+        </w:rPr>
+        <w:t>id</w:t>
+      </w:r>
+      <w:r>
+        <w:rPr>
+          <w:rFonts w:ascii="Corbel" w:hAnsi="Corbel"/>
+          <w:sz w:val="36"/>
+          <w:szCs w:val="36"/>
+        </w:rPr>
+        <w:t xml:space="preserve">, Fname, Lname, username, role, phone, email, password, national_id, </w:t>
+      </w:r>
+      <w:r>
+        <w:rPr>
+          <w:rFonts w:ascii="Corbel" w:hAnsi="Corbel"/>
+          <w:color w:val="C45911" w:themeColor="accent2" w:themeShade="BF"/>
+          <w:sz w:val="36"/>
+          <w:szCs w:val="36"/>
+        </w:rPr>
+        <w:t>supervisor_id</w:t>
+      </w:r>
+      <w:r>
+        <w:rPr>
+          <w:rFonts w:ascii="Corbel" w:hAnsi="Corbel"/>
+          <w:sz w:val="36"/>
+          <w:szCs w:val="36"/>
+        </w:rPr>
+        <w:t xml:space="preserve">, </w:t>
+      </w:r>
+      <w:r>
+        <w:rPr>
+          <w:rFonts w:ascii="Corbel" w:hAnsi="Corbel"/>
+          <w:color w:val="800080"/>
+          <w:sz w:val="36"/>
+          <w:szCs w:val="36"/>
+        </w:rPr>
+        <w:t>department_id</w:t>
+      </w:r>
+      <w:r>
+        <w:rPr>
+          <w:rFonts w:ascii="Corbel" w:hAnsi="Corbel"/>
+          <w:sz w:val="36"/>
+          <w:szCs w:val="36"/>
+        </w:rPr>
+        <w:t>);</w:t>
+      </w:r>
+    </w:p>
+    <w:p>
+      <w:pPr>
+        <w:rPr>
+          <w:b/>
+          <w:bCs/>
+          <w:sz w:val="10"/>
+          <w:szCs w:val="10"/>
+        </w:rPr>
+      </w:pPr>
+    </w:p>
+    <w:p>
+      <w:pPr>
+        <w:rPr>
+          <w:sz w:val="36"/>
+          <w:szCs w:val="36"/>
+        </w:rPr>
+      </w:pPr>
+      <w:r>
+        <w:rPr>
+          <w:b/>
+          <w:bCs/>
+          <w:sz w:val="36"/>
+          <w:szCs w:val="36"/>
+        </w:rPr>
+        <w:t>Department</w:t>
+      </w:r>
+      <w:r>
+        <w:rPr>
+          <w:sz w:val="36"/>
+          <w:szCs w:val="36"/>
+        </w:rPr>
+        <w:t xml:space="preserve"> </w:t>
+      </w:r>
+      <w:r>
+        <w:rPr>
+          <w:rFonts w:ascii="Corbel" w:hAnsi="Corbel"/>
+          <w:sz w:val="36"/>
+          <w:szCs w:val="36"/>
+        </w:rPr>
+        <w:t>(</w:t>
+      </w:r>
+      <w:r>
+        <w:rPr>
+          <w:rFonts w:ascii="Corbel" w:hAnsi="Corbel"/>
+          <w:color w:val="FF0000"/>
+          <w:sz w:val="36"/>
+          <w:szCs w:val="36"/>
+        </w:rPr>
+        <w:t>id</w:t>
+      </w:r>
+      <w:r>
+        <w:rPr>
+          <w:rFonts w:ascii="Corbel" w:hAnsi="Corbel"/>
+          <w:sz w:val="36"/>
+          <w:szCs w:val="36"/>
+        </w:rPr>
+        <w:t xml:space="preserve">, name, description, </w:t>
+      </w:r>
+      <w:r>
+        <w:rPr>
+          <w:rFonts w:ascii="Corbel" w:hAnsi="Corbel"/>
+          <w:color w:val="767171" w:themeColor="background2" w:themeShade="80"/>
+          <w:sz w:val="36"/>
+          <w:szCs w:val="36"/>
+        </w:rPr>
+        <w:t>manager_id</w:t>
+      </w:r>
+      <w:r>
+        <w:rPr>
+          <w:rFonts w:ascii="Corbel" w:hAnsi="Corbel"/>
+          <w:sz w:val="36"/>
+          <w:szCs w:val="36"/>
+        </w:rPr>
+        <w:t>);</w:t>
+      </w:r>
+    </w:p>
+    <w:p>
+      <w:pPr>
+        <w:rPr>
+          <w:b/>
+          <w:bCs/>
+          <w:sz w:val="10"/>
+          <w:szCs w:val="10"/>
+        </w:rPr>
+      </w:pPr>
+    </w:p>
+    <w:p>
+      <w:pPr>
+        <w:rPr>
+          <w:rFonts w:ascii="Corbel" w:hAnsi="Corbel"/>
+          <w:sz w:val="36"/>
+          <w:szCs w:val="36"/>
+        </w:rPr>
+      </w:pPr>
+      <w:r>
+        <w:rPr>
+          <w:b/>
+          <w:bCs/>
+          <w:sz w:val="36"/>
+          <w:szCs w:val="36"/>
+        </w:rPr>
+        <w:t>Patient</w:t>
+      </w:r>
+      <w:r>
+        <w:rPr>
+          <w:sz w:val="36"/>
+          <w:szCs w:val="36"/>
+        </w:rPr>
+        <w:t xml:space="preserve"> </w:t>
+      </w:r>
+      <w:r>
+        <w:rPr>
+          <w:rFonts w:ascii="Corbel" w:hAnsi="Corbel"/>
+          <w:sz w:val="36"/>
+          <w:szCs w:val="36"/>
+        </w:rPr>
+        <w:t>(</w:t>
+      </w:r>
+      <w:r>
+        <w:rPr>
+          <w:rFonts w:ascii="Corbel" w:hAnsi="Corbel"/>
+          <w:color w:val="FF0000"/>
+          <w:sz w:val="36"/>
+          <w:szCs w:val="36"/>
+        </w:rPr>
+        <w:t>id</w:t>
+      </w:r>
+      <w:r>
+        <w:rPr>
+          <w:rFonts w:ascii="Corbel" w:hAnsi="Corbel"/>
+          <w:sz w:val="36"/>
+          <w:szCs w:val="36"/>
+        </w:rPr>
+        <w:t>, Fname, Lname, national_id, email, history, age, admission_date, phone</w:t>
+      </w:r>
+      <w:r>
+        <w:rPr>
+          <w:rFonts w:ascii="Corbel" w:hAnsi="Corbel"/>
+          <w:sz w:val="36"/>
+          <w:szCs w:val="36"/>
+        </w:rPr>
+        <w:t>);</w:t>
+      </w:r>
+      <w:r>
+        <w:rPr>
+          <w:rFonts w:ascii="Corbel" w:hAnsi="Corbel"/>
+          <w:sz w:val="36"/>
+          <w:szCs w:val="36"/>
+        </w:rPr>
+        <w:t xml:space="preserve"> </w:t>
+      </w:r>
+    </w:p>
+    <w:p>
+      <w:pPr>
+        <w:rPr>
+          <w:b/>
+          <w:bCs/>
+          <w:sz w:val="10"/>
+          <w:szCs w:val="10"/>
+        </w:rPr>
+      </w:pPr>
+    </w:p>
+    <w:p>
+      <w:pPr>
+        <w:rPr>
+          <w:rFonts w:ascii="Corbel" w:hAnsi="Corbel"/>
+          <w:sz w:val="36"/>
+          <w:szCs w:val="36"/>
+        </w:rPr>
+      </w:pPr>
+      <w:r>
+        <w:rPr>
+          <w:b/>
+          <w:bCs/>
+          <w:sz w:val="36"/>
+          <w:szCs w:val="36"/>
+        </w:rPr>
+        <w:t>Diagnosis</w:t>
+      </w:r>
+      <w:r>
+        <w:rPr>
+          <w:sz w:val="36"/>
+          <w:szCs w:val="36"/>
+        </w:rPr>
+        <w:t xml:space="preserve"> </w:t>
+      </w:r>
+      <w:r>
+        <w:rPr>
+          <w:rFonts w:ascii="Corbel" w:hAnsi="Corbel"/>
+          <w:sz w:val="36"/>
+          <w:szCs w:val="36"/>
+        </w:rPr>
+        <w:t>(</w:t>
+      </w:r>
+      <w:r>
+        <w:rPr>
+          <w:rFonts w:ascii="Corbel" w:hAnsi="Corbel"/>
+          <w:color w:val="FF0000"/>
+          <w:sz w:val="36"/>
+          <w:szCs w:val="36"/>
+        </w:rPr>
+        <w:t>id</w:t>
+      </w:r>
+      <w:r>
+        <w:rPr>
+          <w:rFonts w:ascii="Corbel" w:hAnsi="Corbel"/>
+          <w:sz w:val="36"/>
+          <w:szCs w:val="36"/>
+        </w:rPr>
+        <w:t>, date, type</w:t>
+      </w:r>
+      <w:r>
+        <w:rPr>
+          <w:rFonts w:ascii="Corbel" w:hAnsi="Corbel"/>
+          <w:sz w:val="36"/>
+          <w:szCs w:val="36"/>
+        </w:rPr>
+        <w:t>);</w:t>
+      </w:r>
+    </w:p>
+    <w:p>
+      <w:pPr>
+        <w:rPr>
+          <w:b/>
+          <w:bCs/>
+          <w:sz w:val="10"/>
+          <w:szCs w:val="10"/>
+        </w:rPr>
+      </w:pPr>
+    </w:p>
+    <w:p>
+      <w:pPr>
+        <w:rPr>
+          <w:rFonts w:ascii="Corbel" w:hAnsi="Corbel"/>
+          <w:sz w:val="36"/>
+          <w:szCs w:val="36"/>
+        </w:rPr>
+      </w:pPr>
+      <w:r>
+        <w:rPr>
+          <w:b/>
+          <w:bCs/>
+          <w:sz w:val="36"/>
+          <w:szCs w:val="36"/>
+        </w:rPr>
+        <w:t>Assign_Diagnosis</w:t>
+      </w:r>
+      <w:r>
+        <w:rPr>
+          <w:sz w:val="36"/>
+          <w:szCs w:val="36"/>
+        </w:rPr>
+        <w:t xml:space="preserve"> </w:t>
+      </w:r>
+      <w:r>
+        <w:rPr>
+          <w:rFonts w:ascii="Corbel" w:hAnsi="Corbel"/>
+          <w:sz w:val="36"/>
+          <w:szCs w:val="36"/>
+        </w:rPr>
+        <w:t>(</w:t>
+      </w:r>
+      <w:r>
+        <w:rPr>
+          <w:rFonts w:ascii="Corbel" w:hAnsi="Corbel"/>
+          <w:color w:val="1F4E79" w:themeColor="accent1" w:themeShade="80"/>
+          <w:sz w:val="36"/>
+          <w:szCs w:val="36"/>
+        </w:rPr>
+        <w:t>emp_id</w:t>
+      </w:r>
+      <w:r>
+        <w:rPr>
+          <w:rFonts w:ascii="Corbel" w:hAnsi="Corbel"/>
+          <w:sz w:val="36"/>
+          <w:szCs w:val="36"/>
+        </w:rPr>
+        <w:t xml:space="preserve">, </w:t>
+      </w:r>
+      <w:r>
+        <w:rPr>
+          <w:rFonts w:ascii="Corbel" w:hAnsi="Corbel"/>
+          <w:color w:val="833C0B" w:themeColor="accent2" w:themeShade="80"/>
+          <w:sz w:val="36"/>
+          <w:szCs w:val="36"/>
+        </w:rPr>
+        <w:t>patient_id</w:t>
+      </w:r>
+      <w:r>
+        <w:rPr>
+          <w:rFonts w:ascii="Corbel" w:hAnsi="Corbel"/>
+          <w:sz w:val="36"/>
+          <w:szCs w:val="36"/>
+        </w:rPr>
+        <w:t xml:space="preserve">, </w:t>
+      </w:r>
+      <w:r>
+        <w:rPr>
+          <w:rFonts w:ascii="Corbel" w:hAnsi="Corbel"/>
+          <w:color w:val="385623" w:themeColor="accent6" w:themeShade="80"/>
+          <w:sz w:val="36"/>
+          <w:szCs w:val="36"/>
+        </w:rPr>
+        <w:t>diagnosis_id</w:t>
+      </w:r>
+      <w:r>
+        <w:rPr>
+          <w:rFonts w:ascii="Corbel" w:hAnsi="Corbel"/>
+          <w:sz w:val="36"/>
+          <w:szCs w:val="36"/>
+        </w:rPr>
+        <w:t>);</w:t>
+      </w:r>
+    </w:p>
+    <w:p>
+      <w:pPr>
+        <w:rPr>
+          <w:b/>
+          <w:bCs/>
+          <w:sz w:val="10"/>
+          <w:szCs w:val="10"/>
+        </w:rPr>
+      </w:pPr>
+    </w:p>
+    <w:p>
+      <w:pPr>
+        <w:rPr>
+          <w:sz w:val="36"/>
+          <w:szCs w:val="36"/>
+        </w:rPr>
+      </w:pPr>
+      <w:r>
+        <w:rPr>
+          <w:b/>
+          <w:bCs/>
+          <w:sz w:val="36"/>
+          <w:szCs w:val="36"/>
+        </w:rPr>
+        <w:t>Treat</w:t>
+      </w:r>
+      <w:r>
+        <w:rPr>
+          <w:sz w:val="36"/>
+          <w:szCs w:val="36"/>
+        </w:rPr>
+        <w:t xml:space="preserve"> </w:t>
+      </w:r>
+      <w:r>
+        <w:rPr>
+          <w:rFonts w:ascii="Corbel" w:hAnsi="Corbel"/>
+          <w:sz w:val="36"/>
+          <w:szCs w:val="36"/>
+        </w:rPr>
+        <w:t>(</w:t>
+      </w:r>
+      <w:r>
+        <w:rPr>
+          <w:rFonts w:ascii="Corbel" w:hAnsi="Corbel"/>
+          <w:color w:val="1F4E79" w:themeColor="accent1" w:themeShade="80"/>
+          <w:sz w:val="36"/>
+          <w:szCs w:val="36"/>
+        </w:rPr>
+        <w:t>emp_id</w:t>
+      </w:r>
+      <w:r>
+        <w:rPr>
+          <w:rFonts w:ascii="Corbel" w:hAnsi="Corbel"/>
+          <w:sz w:val="36"/>
+          <w:szCs w:val="36"/>
+        </w:rPr>
+        <w:t xml:space="preserve">, </w:t>
+      </w:r>
+      <w:r>
+        <w:rPr>
+          <w:rFonts w:ascii="Corbel" w:hAnsi="Corbel"/>
+          <w:color w:val="833C0B" w:themeColor="accent2" w:themeShade="80"/>
+          <w:sz w:val="36"/>
+          <w:szCs w:val="36"/>
+        </w:rPr>
+        <w:t>patient_id</w:t>
+      </w:r>
+      <w:r>
+        <w:rPr>
+          <w:rFonts w:ascii="Corbel" w:hAnsi="Corbel"/>
+          <w:sz w:val="36"/>
+          <w:szCs w:val="36"/>
+        </w:rPr>
+        <w:t>);</w:t>
+      </w:r>
+    </w:p>
+    <w:p>
+      <w:pPr>
+        <w:rPr>
+          <w:b/>
+          <w:bCs/>
+          <w:sz w:val="10"/>
+          <w:szCs w:val="10"/>
+        </w:rPr>
+      </w:pPr>
+      <w:bookmarkStart w:id="0" w:name="_GoBack"/>
+      <w:bookmarkEnd w:id="0"/>
+    </w:p>
+    <w:p>
+      <w:pPr>
+        <w:rPr>
+          <w:sz w:val="36"/>
+          <w:szCs w:val="36"/>
+        </w:rPr>
+      </w:pPr>
+      <w:r>
+        <w:rPr>
+          <w:b/>
+          <w:bCs/>
+          <w:sz w:val="36"/>
+          <w:szCs w:val="36"/>
+        </w:rPr>
+        <w:t>Made_Diagnosis</w:t>
+      </w:r>
+      <w:r>
+        <w:rPr>
+          <w:sz w:val="36"/>
+          <w:szCs w:val="36"/>
+        </w:rPr>
+        <w:t xml:space="preserve"> </w:t>
+      </w:r>
+      <w:r>
+        <w:rPr>
+          <w:rFonts w:ascii="Corbel" w:hAnsi="Corbel"/>
+          <w:sz w:val="36"/>
+          <w:szCs w:val="36"/>
+        </w:rPr>
+        <w:t>(</w:t>
+      </w:r>
+      <w:r>
+        <w:rPr>
+          <w:rFonts w:ascii="Corbel" w:hAnsi="Corbel"/>
+          <w:color w:val="1F4E79" w:themeColor="accent1" w:themeShade="80"/>
+          <w:sz w:val="36"/>
+          <w:szCs w:val="36"/>
+        </w:rPr>
+        <w:t>emp_id</w:t>
+      </w:r>
+      <w:r>
+        <w:rPr>
+          <w:rFonts w:ascii="Corbel" w:hAnsi="Corbel"/>
+          <w:sz w:val="36"/>
+          <w:szCs w:val="36"/>
+        </w:rPr>
+        <w:t xml:space="preserve">, </w:t>
+      </w:r>
+      <w:r>
+        <w:rPr>
+          <w:rFonts w:ascii="Corbel" w:hAnsi="Corbel"/>
+          <w:color w:val="385623" w:themeColor="accent6" w:themeShade="80"/>
+          <w:sz w:val="36"/>
+          <w:szCs w:val="36"/>
+        </w:rPr>
+        <w:t>diagnosis_id</w:t>
+      </w:r>
+      <w:r>
+        <w:rPr>
+          <w:rFonts w:ascii="Corbel" w:hAnsi="Corbel"/>
+          <w:sz w:val="36"/>
+          <w:szCs w:val="36"/>
+        </w:rPr>
+        <w:t>)</w:t>
+      </w:r>
+      <w:r>
+        <w:rPr>
+          <w:rFonts w:ascii="Corbel" w:hAnsi="Corbel"/>
+          <w:sz w:val="36"/>
+          <w:szCs w:val="36"/>
+        </w:rPr>
+        <w:t>;</w:t>
       </w:r>
     </w:p>
     <w:p/>
@@ -4676,7 +5020,7 @@
 </file>
 
 <file path=customXml/itemProps1.xml><?xml version="1.0" encoding="utf-8"?>
-<ds:datastoreItem xmlns:ds="http://schemas.openxmlformats.org/officeDocument/2006/customXml" ds:itemID="{7E98A022-A4F1-4250-B693-DE81681E5449}">
+<ds:datastoreItem xmlns:ds="http://schemas.openxmlformats.org/officeDocument/2006/customXml" ds:itemID="{C70EBE2F-1A6C-4CD4-872A-CC8C0CFBB7E7}">
   <ds:schemaRefs>
     <ds:schemaRef ds:uri="http://schemas.openxmlformats.org/officeDocument/2006/bibliography"/>
   </ds:schemaRefs>

</xml_diff>